<commit_message>
commenting and refining nsga_core.py, tidying up map.js and other files
</commit_message>
<xml_diff>
--- a/NSGA 22 JULY.docx
+++ b/NSGA 22 JULY.docx
@@ -21,7 +21,21 @@
           <w:b/>
           <w:bCs/>
         </w:rPr>
-        <w:t xml:space="preserve"> – 13 July 2025</w:t>
+        <w:t xml:space="preserve"> – </w:t>
+      </w:r>
+      <w:r>
+        <w:rPr>
+          <w:b/>
+          <w:bCs/>
+        </w:rPr>
+        <w:t>22</w:t>
+      </w:r>
+      <w:r>
+        <w:rPr>
+          <w:b/>
+          <w:bCs/>
+        </w:rPr>
+        <w:t xml:space="preserve"> July 2025</w:t>
       </w:r>
     </w:p>
     <w:p>
@@ -161,198 +175,180 @@
         <w:rPr>
           <w:color w:val="EE0000"/>
         </w:rPr>
-        <w:t xml:space="preserve">These would be </w:t>
-      </w:r>
-      <w:r>
+        <w:t>These would be parameters given by the users. This will simplify things a bit, as you would not need to take into consideration the amount of time taken to visit the points, or the time taken to travel from one point to another.</w:t>
+      </w:r>
+    </w:p>
+    <w:p/>
+    <w:p>
+      <w:commentRangeStart w:id="2"/>
+      <w:r>
+        <w:t xml:space="preserve">Essentially </w:t>
+      </w:r>
+      <w:commentRangeEnd w:id="2"/>
+      <w:r>
+        <w:rPr>
+          <w:rStyle w:val="CommentReference"/>
+        </w:rPr>
+        <w:commentReference w:id="2"/>
+      </w:r>
+      <w:r>
+        <w:t xml:space="preserve">a Binary Vector/Permutation </w:t>
+      </w:r>
+      <w:r>
+        <w:t>where the binary vector selects which locations to visit and the permutation represents all locations in the binary vector that are set to 1.</w:t>
+      </w:r>
+      <w:r>
+        <w:t xml:space="preserve"> The</w:t>
+      </w:r>
+      <w:r>
+        <w:t xml:space="preserve"> first one may be easier to handle together with the limit between 5 and 8 locations, when it comes to crossover and mutation operators</w:t>
+      </w:r>
+      <w:r>
+        <w:t xml:space="preserve">. </w:t>
+      </w:r>
+    </w:p>
+    <w:p/>
+    <w:p>
+      <w:pPr>
+        <w:rPr>
+          <w:u w:val="single"/>
+        </w:rPr>
+      </w:pPr>
+      <w:r>
+        <w:rPr>
+          <w:u w:val="single"/>
+        </w:rPr>
+        <w:t>Crossover</w:t>
+      </w:r>
+    </w:p>
+    <w:p>
+      <w:r>
+        <w:t xml:space="preserve">Method – </w:t>
+      </w:r>
+      <w:r>
+        <w:t>will use a permutation based crossover operator like Order Crossover – useful</w:t>
+      </w:r>
+      <w:r>
+        <w:t xml:space="preserve"> as this method retains the relative order of both parents in the children. </w:t>
+      </w:r>
+      <w:r>
+        <w:t xml:space="preserve">OX takes </w:t>
+      </w:r>
+      <w:r>
+        <w:t>a segment from one parent and fill</w:t>
+      </w:r>
+      <w:r>
+        <w:t>s</w:t>
+      </w:r>
+      <w:r>
+        <w:t xml:space="preserve"> the remaining positions in the offspring by preserving the relative order of elements from the other parent.</w:t>
+      </w:r>
+    </w:p>
+    <w:p/>
+    <w:p>
+      <w:r>
+        <w:t xml:space="preserve">u = </w:t>
+      </w:r>
+      <w:r>
+        <w:t>0.9</w:t>
+      </w:r>
+      <w:r>
+        <w:t xml:space="preserve"> -</w:t>
+      </w:r>
+      <w:r>
+        <w:t xml:space="preserve"> means 90% of parents crossover, as </w:t>
+      </w:r>
+      <w:r>
+        <w:t xml:space="preserve">ideally, a </w:t>
+      </w:r>
+      <w:r>
+        <w:t>high crossover explore</w:t>
+      </w:r>
+      <w:r>
+        <w:t>s</w:t>
+      </w:r>
+      <w:r>
+        <w:t xml:space="preserve"> </w:t>
+      </w:r>
+      <w:r>
+        <w:t>multiple</w:t>
+      </w:r>
+      <w:r>
+        <w:t xml:space="preserve"> combinations of locations</w:t>
+      </w:r>
+      <w:r>
+        <w:t xml:space="preserve"> on the route</w:t>
+      </w:r>
+      <w:r>
+        <w:t xml:space="preserve"> and order</w:t>
+      </w:r>
+      <w:r>
+        <w:t xml:space="preserve"> of them</w:t>
+      </w:r>
+      <w:r>
+        <w:t>.</w:t>
+      </w:r>
+    </w:p>
+    <w:p/>
+    <w:p>
+      <w:pPr>
+        <w:rPr>
+          <w:u w:val="single"/>
+        </w:rPr>
+      </w:pPr>
+      <w:r>
+        <w:rPr>
+          <w:u w:val="single"/>
+        </w:rPr>
+        <w:t>Mutation</w:t>
+      </w:r>
+    </w:p>
+    <w:p>
+      <w:r>
+        <w:t xml:space="preserve">Method – </w:t>
+      </w:r>
+      <w:commentRangeStart w:id="3"/>
+      <w:r>
+        <w:t xml:space="preserve">swap or insert mutation </w:t>
+      </w:r>
+      <w:commentRangeEnd w:id="3"/>
+      <w:r>
+        <w:rPr>
+          <w:rStyle w:val="CommentReference"/>
+        </w:rPr>
+        <w:commentReference w:id="3"/>
+      </w:r>
+      <w:r>
+        <w:t xml:space="preserve">– both </w:t>
+      </w:r>
+      <w:r>
+        <w:t xml:space="preserve">work with relatively small problem sizes. Additionally, as OX is </w:t>
+      </w:r>
+      <w:proofErr w:type="gramStart"/>
+      <w:r>
+        <w:t>fairly explorative</w:t>
+      </w:r>
+      <w:proofErr w:type="gramEnd"/>
+      <w:r>
+        <w:t xml:space="preserve"> (it would arrange locations in a sensible relative order), the small mutations made by swap/insert mutation would essentially do the fine tuning of routes in mutant permutations until the three optimum routes are suggested to the user. </w:t>
+      </w:r>
+    </w:p>
+    <w:p>
+      <w:r>
+        <w:t xml:space="preserve">Insert mutation may work better – although it is slightly more disruptive than swap, this allows for more exploration and improvement to routes that may not already be near-optimal. </w:t>
+      </w:r>
+    </w:p>
+    <w:p>
+      <w:pPr>
         <w:rPr>
           <w:color w:val="EE0000"/>
         </w:rPr>
-        <w:t>parameters given by the users. This will simplify things a bit, as you would not need to take into consideration the amount of time taken to visit the points, or the time taken to travel from one point to another.</w:t>
-      </w:r>
-    </w:p>
-    <w:p/>
-    <w:p>
-      <w:commentRangeStart w:id="2"/>
-      <w:r>
-        <w:t xml:space="preserve">Essentially </w:t>
-      </w:r>
-      <w:commentRangeEnd w:id="2"/>
-      <w:r>
-        <w:rPr>
-          <w:rStyle w:val="CommentReference"/>
-        </w:rPr>
-        <w:commentReference w:id="2"/>
-      </w:r>
-      <w:r>
-        <w:t xml:space="preserve">a Binary Vector/Permutation </w:t>
-      </w:r>
-      <w:r>
-        <w:t>where the binary vector selects which locations to visit and the permutation represents all locations in the binary vector that are set to 1.</w:t>
-      </w:r>
-      <w:r>
-        <w:t xml:space="preserve"> The</w:t>
-      </w:r>
-      <w:r>
-        <w:t xml:space="preserve"> first one may be easier to handle </w:t>
-      </w:r>
-      <w:r>
-        <w:t>together</w:t>
-      </w:r>
-      <w:r>
-        <w:t xml:space="preserve"> with the limit between 5 and 8 locations, when it comes to crossover and mutation operators</w:t>
-      </w:r>
-      <w:r>
-        <w:t xml:space="preserve">. </w:t>
-      </w:r>
-    </w:p>
-    <w:p/>
-    <w:p>
-      <w:pPr>
-        <w:rPr>
-          <w:u w:val="single"/>
-        </w:rPr>
-      </w:pPr>
-      <w:r>
-        <w:rPr>
-          <w:u w:val="single"/>
-        </w:rPr>
-        <w:t>Crossover</w:t>
-      </w:r>
-    </w:p>
-    <w:p>
-      <w:r>
-        <w:t xml:space="preserve">Method – </w:t>
-      </w:r>
-      <w:r>
-        <w:t>will use a permutation based crossover operator like Order Crossover – useful</w:t>
-      </w:r>
-      <w:r>
-        <w:t xml:space="preserve"> as this method retains the relative order of both parents in the children. </w:t>
-      </w:r>
-      <w:r>
-        <w:t xml:space="preserve">OX takes </w:t>
-      </w:r>
-      <w:r>
-        <w:t>a segment from one parent and fill</w:t>
-      </w:r>
-      <w:r>
-        <w:t>s</w:t>
-      </w:r>
-      <w:r>
-        <w:t xml:space="preserve"> the remaining positions in the offspring by preserving the relative order of elements from the other parent.</w:t>
-      </w:r>
-    </w:p>
-    <w:p/>
-    <w:p>
-      <w:r>
-        <w:t xml:space="preserve">u = </w:t>
-      </w:r>
-      <w:r>
-        <w:t>0.9</w:t>
-      </w:r>
-      <w:r>
-        <w:t xml:space="preserve"> -</w:t>
-      </w:r>
-      <w:r>
-        <w:t xml:space="preserve"> means 90% of parents crossover, as </w:t>
-      </w:r>
-      <w:r>
-        <w:t xml:space="preserve">ideally, a </w:t>
-      </w:r>
-      <w:r>
-        <w:t>high crossover explore</w:t>
-      </w:r>
-      <w:r>
-        <w:t>s</w:t>
-      </w:r>
-      <w:r>
-        <w:t xml:space="preserve"> </w:t>
-      </w:r>
-      <w:r>
-        <w:t>multiple</w:t>
-      </w:r>
-      <w:r>
-        <w:t xml:space="preserve"> combinations of locations</w:t>
-      </w:r>
-      <w:r>
-        <w:t xml:space="preserve"> on the route</w:t>
-      </w:r>
-      <w:r>
-        <w:t xml:space="preserve"> and order</w:t>
-      </w:r>
-      <w:r>
-        <w:t xml:space="preserve"> of them</w:t>
-      </w:r>
-      <w:r>
-        <w:t>.</w:t>
-      </w:r>
-    </w:p>
-    <w:p/>
-    <w:p>
-      <w:pPr>
-        <w:rPr>
-          <w:u w:val="single"/>
-        </w:rPr>
-      </w:pPr>
-      <w:r>
-        <w:rPr>
-          <w:u w:val="single"/>
-        </w:rPr>
-        <w:t>Mutation</w:t>
-      </w:r>
-    </w:p>
-    <w:p>
-      <w:r>
-        <w:t xml:space="preserve">Method – </w:t>
-      </w:r>
-      <w:commentRangeStart w:id="3"/>
-      <w:r>
-        <w:t xml:space="preserve">swap or insert mutation </w:t>
-      </w:r>
-      <w:commentRangeEnd w:id="3"/>
-      <w:r>
-        <w:rPr>
-          <w:rStyle w:val="CommentReference"/>
-        </w:rPr>
-        <w:commentReference w:id="3"/>
-      </w:r>
-      <w:r>
-        <w:t xml:space="preserve">– both </w:t>
-      </w:r>
-      <w:r>
-        <w:t xml:space="preserve">work with relatively small problem sizes. Additionally, as OX is </w:t>
-      </w:r>
-      <w:proofErr w:type="gramStart"/>
-      <w:r>
-        <w:t>fairly explorative</w:t>
-      </w:r>
-      <w:proofErr w:type="gramEnd"/>
-      <w:r>
-        <w:t xml:space="preserve"> (it would arrange locations in a sensible relative order), the small mutations made by swap/insert mutation would essentially do the fine tuning of routes in mutant permutations until the three optimum routes are suggested to the user. </w:t>
-      </w:r>
-    </w:p>
-    <w:p>
-      <w:r>
-        <w:t xml:space="preserve">Insert mutation may work better – although it is slightly more disruptive than swap, this allows for more exploration and improvement to routes that may not already be near-optimal. </w:t>
-      </w:r>
-    </w:p>
-    <w:p>
-      <w:pPr>
+      </w:pPr>
+      <w:r>
         <w:rPr>
           <w:color w:val="EE0000"/>
         </w:rPr>
-      </w:pPr>
-      <w:r>
-        <w:rPr>
-          <w:color w:val="EE0000"/>
-        </w:rPr>
-        <w:t xml:space="preserve">Insert mutation also </w:t>
-      </w:r>
-      <w:r>
-        <w:rPr>
-          <w:color w:val="EE0000"/>
-        </w:rPr>
-        <w:t>would enable you to add new locations that are not currently in the solution. You would also need to have a "remove" mutation to simply remove a location, and a "replace" mutation, which would replace a location in the solution by a location that is not currently in the solution.</w:t>
+        <w:t>Insert mutation also would enable you to add new locations that are not currently in the solution. You would also need to have a "remove" mutation to simply remove a location, and a "replace" mutation, which would replace a location in the solution by a location that is not currently in the solution.</w:t>
       </w:r>
     </w:p>
     <w:p>

</xml_diff>